<commit_message>
Update 2/16/2023 1:29PM EST
Updates as of 1:29PM EST on 2/16/2023.
</commit_message>
<xml_diff>
--- a/WAR CRIME PREVENTION SECURITY SYSTEMS/SPECIFIC/BRAIN/MIND WARP/20221110 - MCE123 Technology Development - Mind Warp Prevention Security Systems - v1.0.0.1.docx
+++ b/WAR CRIME PREVENTION SECURITY SYSTEMS/SPECIFIC/BRAIN/MIND WARP/20221110 - MCE123 Technology Development - Mind Warp Prevention Security Systems - v1.0.0.1.docx
@@ -118,15 +118,7 @@
           <w:sz w:val="52"/>
           <w:szCs w:val="44"/>
         </w:rPr>
-        <w:t>MIND WARP</w:t>
-      </w:r>
-      <w:r>
-        <w:rPr>
-          <w:bCs/>
-          <w:sz w:val="52"/>
-          <w:szCs w:val="44"/>
-        </w:rPr>
-        <w:t xml:space="preserve"> </w:t>
+        <w:t xml:space="preserve">MIND WARP </w:t>
       </w:r>
       <w:r>
         <w:rPr>
@@ -160,7 +152,7 @@
         <w:jc w:val="center"/>
         <w:rPr>
           <w:bCs/>
-          <w:sz w:val="52"/>
+          <w:sz w:val="44"/>
           <w:szCs w:val="44"/>
         </w:rPr>
       </w:pPr>
@@ -174,16 +166,6 @@
           <w:szCs w:val="44"/>
         </w:rPr>
       </w:pPr>
-    </w:p>
-    <w:p>
-      <w:pPr>
-        <w:jc w:val="center"/>
-        <w:rPr>
-          <w:bCs/>
-          <w:sz w:val="44"/>
-          <w:szCs w:val="44"/>
-        </w:rPr>
-      </w:pPr>
       <w:r>
         <w:rPr>
           <w:rFonts w:ascii="Arial Black" w:hAnsi="Arial Black"/>
@@ -262,14 +244,7 @@
           <w:sz w:val="24"/>
         </w:rPr>
         <w:lastRenderedPageBreak/>
-        <w:t>MIND WARP</w:t>
-      </w:r>
-      <w:r>
-        <w:rPr>
-          <w:b/>
-          <w:sz w:val="24"/>
-        </w:rPr>
-        <w:t xml:space="preserve"> </w:t>
+        <w:t xml:space="preserve">MIND WARP </w:t>
       </w:r>
       <w:r>
         <w:rPr>

</xml_diff>